<commit_message>
Cambio de Numero de version
</commit_message>
<xml_diff>
--- a/Test/Test Evaluation Summary.docx
+++ b/Test/Test Evaluation Summary.docx
@@ -22,46 +22,56 @@
       <w:r>
         <w:t xml:space="preserve"> </w:t>
       </w:r>
+      <w:r>
+        <w:t>&gt;</w:t>
+      </w:r>
+      <w:r>
+        <w:fldChar w:fldCharType="end"/>
+      </w:r>
+    </w:p>
+    <w:p>
+      <w:pPr>
+        <w:pStyle w:val="Ttulo"/>
+        <w:jc w:val="right"/>
+      </w:pPr>
+      <w:r>
+        <w:fldChar w:fldCharType="begin"/>
+      </w:r>
+      <w:r>
+        <w:instrText xml:space="preserve"> TITLE  \* MERGEFORMAT </w:instrText>
+      </w:r>
+      <w:r>
+        <w:fldChar w:fldCharType="separate"/>
+      </w:r>
+      <w:r>
+        <w:t>Test Evaluation Summary</w:t>
+      </w:r>
+      <w:r>
+        <w:fldChar w:fldCharType="end"/>
+      </w:r>
+    </w:p>
+    <w:p>
+      <w:pPr>
+        <w:pStyle w:val="Ttulo"/>
+        <w:jc w:val="right"/>
+      </w:pPr>
+    </w:p>
+    <w:p>
+      <w:pPr>
+        <w:pStyle w:val="Ttulo"/>
+        <w:jc w:val="right"/>
+        <w:rPr>
+          <w:sz w:val="28"/>
+        </w:rPr>
+      </w:pPr>
+      <w:r>
+        <w:rPr>
+          <w:sz w:val="28"/>
+        </w:rPr>
+        <w:t>Version &lt;3</w:t>
+      </w:r>
       <w:bookmarkStart w:id="0" w:name="_GoBack"/>
       <w:bookmarkEnd w:id="0"/>
-      <w:r>
-        <w:t>&gt;</w:t>
-      </w:r>
-      <w:r>
-        <w:fldChar w:fldCharType="end"/>
-      </w:r>
-    </w:p>
-    <w:p>
-      <w:pPr>
-        <w:pStyle w:val="Ttulo"/>
-        <w:jc w:val="right"/>
-      </w:pPr>
-      <w:fldSimple w:instr=" TITLE  \* MERGEFORMAT ">
-        <w:r>
-          <w:t>Test Evaluation Summary</w:t>
-        </w:r>
-      </w:fldSimple>
-    </w:p>
-    <w:p>
-      <w:pPr>
-        <w:pStyle w:val="Ttulo"/>
-        <w:jc w:val="right"/>
-      </w:pPr>
-    </w:p>
-    <w:p>
-      <w:pPr>
-        <w:pStyle w:val="Ttulo"/>
-        <w:jc w:val="right"/>
-        <w:rPr>
-          <w:sz w:val="28"/>
-        </w:rPr>
-      </w:pPr>
-      <w:r>
-        <w:rPr>
-          <w:sz w:val="28"/>
-        </w:rPr>
-        <w:t>Version &lt;2</w:t>
-      </w:r>
       <w:r>
         <w:rPr>
           <w:sz w:val="28"/>
@@ -1256,11 +1266,22 @@
       <w:r>
         <w:br w:type="page"/>
       </w:r>
-      <w:fldSimple w:instr=" TITLE  \* MERGEFORMAT ">
-        <w:r>
-          <w:t>Test Evaluation Summary</w:t>
-        </w:r>
-      </w:fldSimple>
+      <w:r>
+        <w:lastRenderedPageBreak/>
+        <w:fldChar w:fldCharType="begin"/>
+      </w:r>
+      <w:r>
+        <w:instrText xml:space="preserve"> TITLE  \* MERGEFORMAT </w:instrText>
+      </w:r>
+      <w:r>
+        <w:fldChar w:fldCharType="separate"/>
+      </w:r>
+      <w:r>
+        <w:t>Test Evaluation Summary</w:t>
+      </w:r>
+      <w:r>
+        <w:fldChar w:fldCharType="end"/>
+      </w:r>
       <w:r>
         <w:t xml:space="preserve"> </w:t>
       </w:r>
@@ -1694,11 +1715,21 @@
           <w:r>
             <w:sym w:font="Symbol" w:char="F0D3"/>
           </w:r>
-          <w:fldSimple w:instr=" DOCPROPERTY &quot;Company&quot;  \* MERGEFORMAT ">
-            <w:r>
-              <w:t>&lt;Company Name&gt;</w:t>
-            </w:r>
-          </w:fldSimple>
+          <w:r>
+            <w:fldChar w:fldCharType="begin"/>
+          </w:r>
+          <w:r>
+            <w:instrText xml:space="preserve"> DOCPROPERTY "Company"  \* MERGEFORMAT </w:instrText>
+          </w:r>
+          <w:r>
+            <w:fldChar w:fldCharType="separate"/>
+          </w:r>
+          <w:r>
+            <w:t>&lt;Company Name&gt;</w:t>
+          </w:r>
+          <w:r>
+            <w:fldChar w:fldCharType="end"/>
+          </w:r>
           <w:r>
             <w:t xml:space="preserve">, </w:t>
           </w:r>
@@ -1762,7 +1793,7 @@
               <w:rStyle w:val="Nmerodepgina"/>
               <w:noProof/>
             </w:rPr>
-            <w:t>4</w:t>
+            <w:t>2</w:t>
           </w:r>
           <w:r>
             <w:rPr>
@@ -1971,11 +2002,21 @@
           <w:tcW w:w="6379" w:type="dxa"/>
         </w:tcPr>
         <w:p>
-          <w:fldSimple w:instr=" SUBJECT  \* MERGEFORMAT ">
-            <w:r>
-              <w:t>&lt;Project Name&gt;</w:t>
-            </w:r>
-          </w:fldSimple>
+          <w:r>
+            <w:fldChar w:fldCharType="begin"/>
+          </w:r>
+          <w:r>
+            <w:instrText xml:space="preserve"> SUBJECT  \* MERGEFORMAT </w:instrText>
+          </w:r>
+          <w:r>
+            <w:fldChar w:fldCharType="separate"/>
+          </w:r>
+          <w:r>
+            <w:t>&lt;Project Name&gt;</w:t>
+          </w:r>
+          <w:r>
+            <w:fldChar w:fldCharType="end"/>
+          </w:r>
         </w:p>
       </w:tc>
       <w:tc>
@@ -2002,11 +2043,21 @@
           <w:tcW w:w="6379" w:type="dxa"/>
         </w:tcPr>
         <w:p>
-          <w:fldSimple w:instr=" TITLE  \* MERGEFORMAT ">
-            <w:r>
-              <w:t>Test Evaluation Summary</w:t>
-            </w:r>
-          </w:fldSimple>
+          <w:r>
+            <w:fldChar w:fldCharType="begin"/>
+          </w:r>
+          <w:r>
+            <w:instrText xml:space="preserve"> TITLE  \* MERGEFORMAT </w:instrText>
+          </w:r>
+          <w:r>
+            <w:fldChar w:fldCharType="separate"/>
+          </w:r>
+          <w:r>
+            <w:t>Test Evaluation Summary</w:t>
+          </w:r>
+          <w:r>
+            <w:fldChar w:fldCharType="end"/>
+          </w:r>
         </w:p>
       </w:tc>
       <w:tc>

</xml_diff>